<commit_message>
Save kely ny finale ary oe!
</commit_message>
<xml_diff>
--- a/Soutenance/speech.docx
+++ b/Soutenance/speech.docx
@@ -14,25 +14,7 @@
         <w:rPr>
           <w:sz w:val="24"/>
         </w:rPr>
-        <w:t>Je tiens pour commencer à vous adresser, chers membres du jury, mes sincères r</w:t>
-      </w:r>
-      <w:r>
-        <w:rPr>
-          <w:sz w:val="24"/>
-        </w:rPr>
-        <w:t>emerciements pour votre lecture et</w:t>
-      </w:r>
-      <w:r>
-        <w:rPr>
-          <w:sz w:val="24"/>
-        </w:rPr>
-        <w:t xml:space="preserve"> votre présence aujourd’hui </w:t>
-      </w:r>
-      <w:r>
-        <w:rPr>
-          <w:sz w:val="24"/>
-        </w:rPr>
-        <w:t>à cette soutenance de stage.</w:t>
+        <w:t>Je tiens pour commencer à vous adresser, chers membres du jury, mes sincères remerciements pour votre lecture et votre présence aujourd’hui à cette soutenance de stage.</w:t>
       </w:r>
     </w:p>
     <w:p>
@@ -130,6 +112,244 @@
           <w:sz w:val="24"/>
         </w:rPr>
       </w:pPr>
+      <w:bookmarkStart w:id="0" w:name="_GoBack"/>
+      <w:r>
+        <w:rPr>
+          <w:sz w:val="24"/>
+        </w:rPr>
+        <w:t>Pour conclure,</w:t>
+      </w:r>
+      <w:r>
+        <w:rPr>
+          <w:sz w:val="24"/>
+        </w:rPr>
+        <w:t xml:space="preserve"> ma présentation se portait sur le déroulement de mon stage de fin d’études chez Capgemini. Le stage consistait à la </w:t>
+      </w:r>
+      <w:r>
+        <w:rPr>
+          <w:sz w:val="24"/>
+        </w:rPr>
+        <w:t>réa</w:t>
+      </w:r>
+      <w:r>
+        <w:rPr>
+          <w:sz w:val="24"/>
+        </w:rPr>
+        <w:t>lisation d’une version majeure d’une application de gestion de régimes de champ de tir appelé SERT.</w:t>
+      </w:r>
+      <w:r>
+        <w:rPr>
+          <w:sz w:val="24"/>
+        </w:rPr>
+        <w:t xml:space="preserve"> Durant ce stage j’ai pu acquérir nombreuses expériences comme : </w:t>
+      </w:r>
+    </w:p>
+    <w:p>
+      <w:pPr>
+        <w:pStyle w:val="Paragraphedeliste"/>
+        <w:numPr>
+          <w:ilvl w:val="0"/>
+          <w:numId w:val="1"/>
+        </w:numPr>
+        <w:jc w:val="both"/>
+        <w:rPr>
+          <w:sz w:val="24"/>
+        </w:rPr>
+      </w:pPr>
+      <w:r>
+        <w:rPr>
+          <w:sz w:val="24"/>
+        </w:rPr>
+        <w:t>Travailler en milieu professionnel dans une grande société,</w:t>
+      </w:r>
+    </w:p>
+    <w:p>
+      <w:pPr>
+        <w:pStyle w:val="Paragraphedeliste"/>
+        <w:numPr>
+          <w:ilvl w:val="0"/>
+          <w:numId w:val="1"/>
+        </w:numPr>
+        <w:jc w:val="both"/>
+        <w:rPr>
+          <w:sz w:val="24"/>
+        </w:rPr>
+      </w:pPr>
+      <w:r>
+        <w:rPr>
+          <w:sz w:val="24"/>
+        </w:rPr>
+        <w:t>Monté en compétence sur:</w:t>
+      </w:r>
+    </w:p>
+    <w:p>
+      <w:pPr>
+        <w:pStyle w:val="Paragraphedeliste"/>
+        <w:numPr>
+          <w:ilvl w:val="1"/>
+          <w:numId w:val="1"/>
+        </w:numPr>
+        <w:jc w:val="both"/>
+        <w:rPr>
+          <w:sz w:val="24"/>
+        </w:rPr>
+      </w:pPr>
+      <w:r>
+        <w:rPr>
+          <w:sz w:val="24"/>
+        </w:rPr>
+        <w:t>technique d’analyse et de conception,</w:t>
+      </w:r>
+    </w:p>
+    <w:p>
+      <w:pPr>
+        <w:pStyle w:val="Paragraphedeliste"/>
+        <w:numPr>
+          <w:ilvl w:val="1"/>
+          <w:numId w:val="1"/>
+        </w:numPr>
+        <w:jc w:val="both"/>
+        <w:rPr>
+          <w:sz w:val="24"/>
+        </w:rPr>
+      </w:pPr>
+      <w:r>
+        <w:rPr>
+          <w:sz w:val="24"/>
+        </w:rPr>
+        <w:t xml:space="preserve">technologies : JavaFx, Swing, ArcGIS </w:t>
+      </w:r>
+      <w:proofErr w:type="spellStart"/>
+      <w:r>
+        <w:rPr>
+          <w:sz w:val="24"/>
+        </w:rPr>
+        <w:t>runtime</w:t>
+      </w:r>
+      <w:proofErr w:type="spellEnd"/>
+      <w:r>
+        <w:rPr>
+          <w:sz w:val="24"/>
+        </w:rPr>
+        <w:t>, REST,…</w:t>
+      </w:r>
+    </w:p>
+    <w:p>
+      <w:pPr>
+        <w:pStyle w:val="Paragraphedeliste"/>
+        <w:numPr>
+          <w:ilvl w:val="1"/>
+          <w:numId w:val="1"/>
+        </w:numPr>
+        <w:jc w:val="both"/>
+        <w:rPr>
+          <w:sz w:val="24"/>
+        </w:rPr>
+      </w:pPr>
+      <w:r>
+        <w:rPr>
+          <w:sz w:val="24"/>
+        </w:rPr>
+        <w:t xml:space="preserve">environnement d’intégration </w:t>
+      </w:r>
+      <w:r>
+        <w:rPr>
+          <w:sz w:val="24"/>
+        </w:rPr>
+        <w:t xml:space="preserve">et qualité </w:t>
+      </w:r>
+      <w:r>
+        <w:rPr>
+          <w:sz w:val="24"/>
+        </w:rPr>
+        <w:t xml:space="preserve">continue : </w:t>
+      </w:r>
+      <w:proofErr w:type="spellStart"/>
+      <w:r>
+        <w:rPr>
+          <w:sz w:val="24"/>
+        </w:rPr>
+        <w:t>jenkins</w:t>
+      </w:r>
+      <w:proofErr w:type="spellEnd"/>
+      <w:r>
+        <w:rPr>
+          <w:sz w:val="24"/>
+        </w:rPr>
+        <w:t>, sonar</w:t>
+      </w:r>
+    </w:p>
+    <w:p>
+      <w:pPr>
+        <w:pStyle w:val="Paragraphedeliste"/>
+        <w:numPr>
+          <w:ilvl w:val="1"/>
+          <w:numId w:val="1"/>
+        </w:numPr>
+        <w:jc w:val="both"/>
+        <w:rPr>
+          <w:sz w:val="24"/>
+        </w:rPr>
+      </w:pPr>
+      <w:r>
+        <w:rPr>
+          <w:sz w:val="24"/>
+        </w:rPr>
+        <w:t xml:space="preserve">outils : HP ALM, </w:t>
+      </w:r>
+      <w:proofErr w:type="spellStart"/>
+      <w:r>
+        <w:rPr>
+          <w:sz w:val="24"/>
+        </w:rPr>
+        <w:t>TeamForge</w:t>
+      </w:r>
+      <w:proofErr w:type="spellEnd"/>
+      <w:r>
+        <w:rPr>
+          <w:sz w:val="24"/>
+        </w:rPr>
+        <w:t>, SVN, …</w:t>
+      </w:r>
+    </w:p>
+    <w:p>
+      <w:pPr>
+        <w:jc w:val="both"/>
+        <w:rPr>
+          <w:sz w:val="24"/>
+        </w:rPr>
+      </w:pPr>
+      <w:r>
+        <w:rPr>
+          <w:sz w:val="24"/>
+        </w:rPr>
+        <w:t>Je vous remercie de votre attention. Et je vous passe maintenant la parole pour des questions.</w:t>
+      </w:r>
+    </w:p>
+    <w:bookmarkEnd w:id="0"/>
+    <w:p>
+      <w:pPr>
+        <w:jc w:val="both"/>
+        <w:rPr>
+          <w:sz w:val="24"/>
+        </w:rPr>
+      </w:pPr>
+    </w:p>
+    <w:p>
+      <w:pPr>
+        <w:jc w:val="both"/>
+        <w:rPr>
+          <w:sz w:val="24"/>
+        </w:rPr>
+      </w:pPr>
+    </w:p>
+    <w:p>
+      <w:pPr>
+        <w:jc w:val="both"/>
+        <w:rPr>
+          <w:sz w:val="24"/>
+        </w:rPr>
+      </w:pPr>
       <w:r>
         <w:rPr>
           <w:sz w:val="24"/>
@@ -140,19 +360,21 @@
         <w:rPr>
           <w:sz w:val="24"/>
         </w:rPr>
-        <w:t xml:space="preserve">, </w:t>
-      </w:r>
-      <w:r>
-        <w:rPr>
-          <w:sz w:val="24"/>
-        </w:rPr>
-        <w:t xml:space="preserve">réalisé </w:t>
-      </w:r>
-      <w:r>
-        <w:rPr>
-          <w:sz w:val="24"/>
-        </w:rPr>
-        <w:t>au sein du clusterGIS de Capgemini,</w:t>
+        <w:t xml:space="preserve">, réalisé au sein du </w:t>
+      </w:r>
+      <w:proofErr w:type="spellStart"/>
+      <w:r>
+        <w:rPr>
+          <w:sz w:val="24"/>
+        </w:rPr>
+        <w:t>clusterGIS</w:t>
+      </w:r>
+      <w:proofErr w:type="spellEnd"/>
+      <w:r>
+        <w:rPr>
+          <w:sz w:val="24"/>
+        </w:rPr>
+        <w:t xml:space="preserve"> de Capgemini,</w:t>
       </w:r>
       <w:r>
         <w:rPr>
@@ -196,8 +418,6 @@
         </w:rPr>
         <w:t>alors</w:t>
       </w:r>
-      <w:bookmarkStart w:id="0" w:name="_GoBack"/>
-      <w:bookmarkEnd w:id="0"/>
       <w:r>
         <w:rPr>
           <w:sz w:val="24"/>
@@ -231,6 +451,270 @@
     </w:sectPr>
   </w:body>
 </w:document>
+</file>
+
+<file path=word/numbering.xml><?xml version="1.0" encoding="utf-8"?>
+<w:numbering xmlns:wpc="http://schemas.microsoft.com/office/word/2010/wordprocessingCanvas" xmlns:mc="http://schemas.openxmlformats.org/markup-compatibility/2006" xmlns:o="urn:schemas-microsoft-com:office:office" xmlns:r="http://schemas.openxmlformats.org/officeDocument/2006/relationships" xmlns:m="http://schemas.openxmlformats.org/officeDocument/2006/math" xmlns:v="urn:schemas-microsoft-com:vml" xmlns:wp14="http://schemas.microsoft.com/office/word/2010/wordprocessingDrawing" xmlns:wp="http://schemas.openxmlformats.org/drawingml/2006/wordprocessingDrawing" xmlns:w10="urn:schemas-microsoft-com:office:word" xmlns:w="http://schemas.openxmlformats.org/wordprocessingml/2006/main" xmlns:w14="http://schemas.microsoft.com/office/word/2010/wordml" xmlns:w15="http://schemas.microsoft.com/office/word/2012/wordml" xmlns:wpg="http://schemas.microsoft.com/office/word/2010/wordprocessingGroup" xmlns:wpi="http://schemas.microsoft.com/office/word/2010/wordprocessingInk" xmlns:wne="http://schemas.microsoft.com/office/word/2006/wordml" xmlns:wps="http://schemas.microsoft.com/office/word/2010/wordprocessingShape" mc:Ignorable="w14 w15 wp14">
+  <w:abstractNum w:abstractNumId="0" w15:restartNumberingAfterBreak="0">
+    <w:nsid w:val="07834FF9"/>
+    <w:multiLevelType w:val="hybridMultilevel"/>
+    <w:tmpl w:val="889417D0"/>
+    <w:lvl w:ilvl="0" w:tplc="FC28198C">
+      <w:start w:val="1"/>
+      <w:numFmt w:val="bullet"/>
+      <w:lvlText w:val=""/>
+      <w:lvlJc w:val="left"/>
+      <w:pPr>
+        <w:tabs>
+          <w:tab w:val="num" w:pos="720"/>
+        </w:tabs>
+        <w:ind w:left="720" w:hanging="360"/>
+      </w:pPr>
+      <w:rPr>
+        <w:rFonts w:ascii="Wingdings" w:hAnsi="Wingdings" w:hint="default"/>
+      </w:rPr>
+    </w:lvl>
+    <w:lvl w:ilvl="1" w:tplc="8EBC6F32">
+      <w:start w:val="54"/>
+      <w:numFmt w:val="bullet"/>
+      <w:lvlText w:val="•"/>
+      <w:lvlJc w:val="left"/>
+      <w:pPr>
+        <w:tabs>
+          <w:tab w:val="num" w:pos="1440"/>
+        </w:tabs>
+        <w:ind w:left="1440" w:hanging="360"/>
+      </w:pPr>
+      <w:rPr>
+        <w:rFonts w:ascii="Times New Roman" w:hAnsi="Times New Roman" w:hint="default"/>
+      </w:rPr>
+    </w:lvl>
+    <w:lvl w:ilvl="2" w:tplc="6A8A8E1C" w:tentative="1">
+      <w:start w:val="1"/>
+      <w:numFmt w:val="bullet"/>
+      <w:lvlText w:val=""/>
+      <w:lvlJc w:val="left"/>
+      <w:pPr>
+        <w:tabs>
+          <w:tab w:val="num" w:pos="2160"/>
+        </w:tabs>
+        <w:ind w:left="2160" w:hanging="360"/>
+      </w:pPr>
+      <w:rPr>
+        <w:rFonts w:ascii="Wingdings" w:hAnsi="Wingdings" w:hint="default"/>
+      </w:rPr>
+    </w:lvl>
+    <w:lvl w:ilvl="3" w:tplc="5DA647E8" w:tentative="1">
+      <w:start w:val="1"/>
+      <w:numFmt w:val="bullet"/>
+      <w:lvlText w:val=""/>
+      <w:lvlJc w:val="left"/>
+      <w:pPr>
+        <w:tabs>
+          <w:tab w:val="num" w:pos="2880"/>
+        </w:tabs>
+        <w:ind w:left="2880" w:hanging="360"/>
+      </w:pPr>
+      <w:rPr>
+        <w:rFonts w:ascii="Wingdings" w:hAnsi="Wingdings" w:hint="default"/>
+      </w:rPr>
+    </w:lvl>
+    <w:lvl w:ilvl="4" w:tplc="039E1B10" w:tentative="1">
+      <w:start w:val="1"/>
+      <w:numFmt w:val="bullet"/>
+      <w:lvlText w:val=""/>
+      <w:lvlJc w:val="left"/>
+      <w:pPr>
+        <w:tabs>
+          <w:tab w:val="num" w:pos="3600"/>
+        </w:tabs>
+        <w:ind w:left="3600" w:hanging="360"/>
+      </w:pPr>
+      <w:rPr>
+        <w:rFonts w:ascii="Wingdings" w:hAnsi="Wingdings" w:hint="default"/>
+      </w:rPr>
+    </w:lvl>
+    <w:lvl w:ilvl="5" w:tplc="AC3E4EB0" w:tentative="1">
+      <w:start w:val="1"/>
+      <w:numFmt w:val="bullet"/>
+      <w:lvlText w:val=""/>
+      <w:lvlJc w:val="left"/>
+      <w:pPr>
+        <w:tabs>
+          <w:tab w:val="num" w:pos="4320"/>
+        </w:tabs>
+        <w:ind w:left="4320" w:hanging="360"/>
+      </w:pPr>
+      <w:rPr>
+        <w:rFonts w:ascii="Wingdings" w:hAnsi="Wingdings" w:hint="default"/>
+      </w:rPr>
+    </w:lvl>
+    <w:lvl w:ilvl="6" w:tplc="3F2E5518" w:tentative="1">
+      <w:start w:val="1"/>
+      <w:numFmt w:val="bullet"/>
+      <w:lvlText w:val=""/>
+      <w:lvlJc w:val="left"/>
+      <w:pPr>
+        <w:tabs>
+          <w:tab w:val="num" w:pos="5040"/>
+        </w:tabs>
+        <w:ind w:left="5040" w:hanging="360"/>
+      </w:pPr>
+      <w:rPr>
+        <w:rFonts w:ascii="Wingdings" w:hAnsi="Wingdings" w:hint="default"/>
+      </w:rPr>
+    </w:lvl>
+    <w:lvl w:ilvl="7" w:tplc="D4D0AF62" w:tentative="1">
+      <w:start w:val="1"/>
+      <w:numFmt w:val="bullet"/>
+      <w:lvlText w:val=""/>
+      <w:lvlJc w:val="left"/>
+      <w:pPr>
+        <w:tabs>
+          <w:tab w:val="num" w:pos="5760"/>
+        </w:tabs>
+        <w:ind w:left="5760" w:hanging="360"/>
+      </w:pPr>
+      <w:rPr>
+        <w:rFonts w:ascii="Wingdings" w:hAnsi="Wingdings" w:hint="default"/>
+      </w:rPr>
+    </w:lvl>
+    <w:lvl w:ilvl="8" w:tplc="C4C66F00" w:tentative="1">
+      <w:start w:val="1"/>
+      <w:numFmt w:val="bullet"/>
+      <w:lvlText w:val=""/>
+      <w:lvlJc w:val="left"/>
+      <w:pPr>
+        <w:tabs>
+          <w:tab w:val="num" w:pos="6480"/>
+        </w:tabs>
+        <w:ind w:left="6480" w:hanging="360"/>
+      </w:pPr>
+      <w:rPr>
+        <w:rFonts w:ascii="Wingdings" w:hAnsi="Wingdings" w:hint="default"/>
+      </w:rPr>
+    </w:lvl>
+  </w:abstractNum>
+  <w:abstractNum w:abstractNumId="1" w15:restartNumberingAfterBreak="0">
+    <w:nsid w:val="72C12DD0"/>
+    <w:multiLevelType w:val="hybridMultilevel"/>
+    <w:tmpl w:val="A3F4413C"/>
+    <w:lvl w:ilvl="0" w:tplc="324E2FA8">
+      <w:start w:val="11"/>
+      <w:numFmt w:val="bullet"/>
+      <w:lvlText w:val="-"/>
+      <w:lvlJc w:val="left"/>
+      <w:pPr>
+        <w:ind w:left="720" w:hanging="360"/>
+      </w:pPr>
+      <w:rPr>
+        <w:rFonts w:ascii="Calibri" w:eastAsiaTheme="minorHAnsi" w:hAnsi="Calibri" w:cstheme="minorBidi" w:hint="default"/>
+      </w:rPr>
+    </w:lvl>
+    <w:lvl w:ilvl="1" w:tplc="040C0003">
+      <w:start w:val="1"/>
+      <w:numFmt w:val="bullet"/>
+      <w:lvlText w:val="o"/>
+      <w:lvlJc w:val="left"/>
+      <w:pPr>
+        <w:ind w:left="1440" w:hanging="360"/>
+      </w:pPr>
+      <w:rPr>
+        <w:rFonts w:ascii="Courier New" w:hAnsi="Courier New" w:cs="Courier New" w:hint="default"/>
+      </w:rPr>
+    </w:lvl>
+    <w:lvl w:ilvl="2" w:tplc="040C0005" w:tentative="1">
+      <w:start w:val="1"/>
+      <w:numFmt w:val="bullet"/>
+      <w:lvlText w:val=""/>
+      <w:lvlJc w:val="left"/>
+      <w:pPr>
+        <w:ind w:left="2160" w:hanging="360"/>
+      </w:pPr>
+      <w:rPr>
+        <w:rFonts w:ascii="Wingdings" w:hAnsi="Wingdings" w:hint="default"/>
+      </w:rPr>
+    </w:lvl>
+    <w:lvl w:ilvl="3" w:tplc="040C0001" w:tentative="1">
+      <w:start w:val="1"/>
+      <w:numFmt w:val="bullet"/>
+      <w:lvlText w:val=""/>
+      <w:lvlJc w:val="left"/>
+      <w:pPr>
+        <w:ind w:left="2880" w:hanging="360"/>
+      </w:pPr>
+      <w:rPr>
+        <w:rFonts w:ascii="Symbol" w:hAnsi="Symbol" w:hint="default"/>
+      </w:rPr>
+    </w:lvl>
+    <w:lvl w:ilvl="4" w:tplc="040C0003" w:tentative="1">
+      <w:start w:val="1"/>
+      <w:numFmt w:val="bullet"/>
+      <w:lvlText w:val="o"/>
+      <w:lvlJc w:val="left"/>
+      <w:pPr>
+        <w:ind w:left="3600" w:hanging="360"/>
+      </w:pPr>
+      <w:rPr>
+        <w:rFonts w:ascii="Courier New" w:hAnsi="Courier New" w:cs="Courier New" w:hint="default"/>
+      </w:rPr>
+    </w:lvl>
+    <w:lvl w:ilvl="5" w:tplc="040C0005" w:tentative="1">
+      <w:start w:val="1"/>
+      <w:numFmt w:val="bullet"/>
+      <w:lvlText w:val=""/>
+      <w:lvlJc w:val="left"/>
+      <w:pPr>
+        <w:ind w:left="4320" w:hanging="360"/>
+      </w:pPr>
+      <w:rPr>
+        <w:rFonts w:ascii="Wingdings" w:hAnsi="Wingdings" w:hint="default"/>
+      </w:rPr>
+    </w:lvl>
+    <w:lvl w:ilvl="6" w:tplc="040C0001" w:tentative="1">
+      <w:start w:val="1"/>
+      <w:numFmt w:val="bullet"/>
+      <w:lvlText w:val=""/>
+      <w:lvlJc w:val="left"/>
+      <w:pPr>
+        <w:ind w:left="5040" w:hanging="360"/>
+      </w:pPr>
+      <w:rPr>
+        <w:rFonts w:ascii="Symbol" w:hAnsi="Symbol" w:hint="default"/>
+      </w:rPr>
+    </w:lvl>
+    <w:lvl w:ilvl="7" w:tplc="040C0003" w:tentative="1">
+      <w:start w:val="1"/>
+      <w:numFmt w:val="bullet"/>
+      <w:lvlText w:val="o"/>
+      <w:lvlJc w:val="left"/>
+      <w:pPr>
+        <w:ind w:left="5760" w:hanging="360"/>
+      </w:pPr>
+      <w:rPr>
+        <w:rFonts w:ascii="Courier New" w:hAnsi="Courier New" w:cs="Courier New" w:hint="default"/>
+      </w:rPr>
+    </w:lvl>
+    <w:lvl w:ilvl="8" w:tplc="040C0005" w:tentative="1">
+      <w:start w:val="1"/>
+      <w:numFmt w:val="bullet"/>
+      <w:lvlText w:val=""/>
+      <w:lvlJc w:val="left"/>
+      <w:pPr>
+        <w:ind w:left="6480" w:hanging="360"/>
+      </w:pPr>
+      <w:rPr>
+        <w:rFonts w:ascii="Wingdings" w:hAnsi="Wingdings" w:hint="default"/>
+      </w:rPr>
+    </w:lvl>
+  </w:abstractNum>
+  <w:num w:numId="1">
+    <w:abstractNumId w:val="1"/>
+  </w:num>
+  <w:num w:numId="2">
+    <w:abstractNumId w:val="0"/>
+  </w:num>
+</w:numbering>
 </file>
 
 <file path=word/styles.xml><?xml version="1.0" encoding="utf-8"?>
@@ -630,7 +1114,6 @@
   <w:style w:type="character" w:default="1" w:styleId="Policepardfaut">
     <w:name w:val="Default Paragraph Font"/>
     <w:uiPriority w:val="1"/>
-    <w:semiHidden/>
     <w:unhideWhenUsed/>
   </w:style>
   <w:style w:type="table" w:default="1" w:styleId="TableauNormal">
@@ -653,6 +1136,17 @@
     <w:uiPriority w:val="99"/>
     <w:semiHidden/>
     <w:unhideWhenUsed/>
+  </w:style>
+  <w:style w:type="paragraph" w:styleId="Paragraphedeliste">
+    <w:name w:val="List Paragraph"/>
+    <w:basedOn w:val="Normal"/>
+    <w:uiPriority w:val="34"/>
+    <w:qFormat/>
+    <w:rsid w:val="00C728BC"/>
+    <w:pPr>
+      <w:ind w:left="720"/>
+      <w:contextualSpacing/>
+    </w:pPr>
   </w:style>
 </w:styles>
 </file>

</xml_diff>